<commit_message>
changed blog template - Used CTRL + 9 for creating placeholder
</commit_message>
<xml_diff>
--- a/templates/blog_template.docx
+++ b/templates/blog_template.docx
@@ -4,12 +4,56 @@
   <w:body>
     <w:p>
       <w:r>
-        <w:t>{{TITLE}}</w:t>
+        <w:fldChar w:fldCharType="begin"/>
+      </w:r>
+      <w:r>
+        <w:instrText xml:space="preserve"> {{TITLE}} </w:instrText>
+      </w:r>
+      <w:r>
+        <w:fldChar w:fldCharType="separate"/>
+      </w:r>
+      <w:r>
+        <w:fldChar w:fldCharType="end"/>
       </w:r>
     </w:p>
     <w:p>
       <w:r>
-        <w:t>{{CONTENT}}</w:t>
+        <w:fldChar w:fldCharType="begin"/>
+      </w:r>
+      <w:r>
+        <w:instrText xml:space="preserve"> {{CONTENT}} </w:instrText>
+      </w:r>
+      <w:r>
+        <w:fldChar w:fldCharType="separate"/>
+      </w:r>
+      <w:r>
+        <w:fldChar w:fldCharType="end"/>
+      </w:r>
+      <w:r>
+        <w:fldChar w:fldCharType="begin"/>
+      </w:r>
+      <w:r>
+        <w:instrText xml:space="preserve"> {{TITLE}} </w:instrText>
+      </w:r>
+      <w:r>
+        <w:fldChar w:fldCharType="separate"/>
+      </w:r>
+      <w:r>
+        <w:fldChar w:fldCharType="end"/>
+      </w:r>
+    </w:p>
+    <w:p>
+      <w:r>
+        <w:fldChar w:fldCharType="begin"/>
+      </w:r>
+      <w:r>
+        <w:instrText xml:space="preserve"> {{CONTENT}} </w:instrText>
+      </w:r>
+      <w:r>
+        <w:fldChar w:fldCharType="separate"/>
+      </w:r>
+      <w:r>
+        <w:fldChar w:fldCharType="end"/>
       </w:r>
     </w:p>
     <w:sectPr>

</xml_diff>

<commit_message>
Updated blog_template.docx with corrected placeholders
</commit_message>
<xml_diff>
--- a/templates/blog_template.docx
+++ b/templates/blog_template.docx
@@ -17,6 +17,32 @@
       </w:r>
     </w:p>
     <w:p>
+      <w:r>
+        <w:fldChar w:fldCharType="begin"/>
+      </w:r>
+      <w:r>
+        <w:instrText xml:space="preserve"> ${TITLE} </w:instrText>
+      </w:r>
+      <w:r>
+        <w:fldChar w:fldCharType="separate"/>
+      </w:r>
+      <w:r>
+        <w:fldChar w:fldCharType="end"/>
+      </w:r>
+    </w:p>
+    <w:p>
+      <w:r>
+        <w:fldChar w:fldCharType="begin"/>
+      </w:r>
+      <w:r>
+        <w:instrText xml:space="preserve"> ${CONTENT} </w:instrText>
+      </w:r>
+      <w:r>
+        <w:fldChar w:fldCharType="separate"/>
+      </w:r>
+      <w:r>
+        <w:fldChar w:fldCharType="end"/>
+      </w:r>
       <w:r>
         <w:fldChar w:fldCharType="begin"/>
       </w:r>

</xml_diff>

<commit_message>
update with text placeholders
</commit_message>
<xml_diff>
--- a/templates/blog_template.docx
+++ b/templates/blog_template.docx
@@ -3,6 +3,14 @@
 <w:document xmlns:wpc="http://schemas.microsoft.com/office/word/2010/wordprocessingCanvas" xmlns:cx="http://schemas.microsoft.com/office/drawing/2014/chartex" xmlns:cx1="http://schemas.microsoft.com/office/drawing/2015/9/8/chartex" xmlns:cx2="http://schemas.microsoft.com/office/drawing/2015/10/21/chartex" xmlns:cx3="http://schemas.microsoft.com/office/drawing/2016/5/9/chartex" xmlns:cx4="http://schemas.microsoft.com/office/drawing/2016/5/10/chartex" xmlns:cx5="http://schemas.microsoft.com/office/drawing/2016/5/11/chartex" xmlns:cx6="http://schemas.microsoft.com/office/drawing/2016/5/12/chartex" xmlns:cx7="http://schemas.microsoft.com/office/drawing/2016/5/13/chartex" xmlns:cx8="http://schemas.microsoft.com/office/drawing/2016/5/14/chartex" xmlns:mc="http://schemas.openxmlformats.org/markup-compatibility/2006" xmlns:aink="http://schemas.microsoft.com/office/drawing/2016/ink" xmlns:am3d="http://schemas.microsoft.com/office/drawing/2017/model3d" xmlns:o="urn:schemas-microsoft-com:office:office" xmlns:oel="http://schemas.microsoft.com/office/2019/extlst" xmlns:r="http://schemas.openxmlformats.org/officeDocument/2006/relationships" xmlns:m="http://schemas.openxmlformats.org/officeDocument/2006/math" xmlns:v="urn:schemas-microsoft-com:vml" xmlns:wp14="http://schemas.microsoft.com/office/word/2010/wordprocessingDrawing" xmlns:wp="http://schemas.openxmlformats.org/drawingml/2006/wordprocessingDrawing" xmlns:w10="urn:schemas-microsoft-com:office:word" xmlns:w="http://schemas.openxmlformats.org/wordprocessingml/2006/main" xmlns:w14="http://schemas.microsoft.com/office/word/2010/wordml" xmlns:w15="http://schemas.microsoft.com/office/word/2012/wordml" xmlns:w16cex="http://schemas.microsoft.com/office/word/2018/wordml/cex" xmlns:w16cid="http://schemas.microsoft.com/office/word/2016/wordml/cid" xmlns:w16="http://schemas.microsoft.com/office/word/2018/wordml" xmlns:w16du="http://schemas.microsoft.com/office/word/2023/wordml/word16du" xmlns:w16sdtdh="http://schemas.microsoft.com/office/word/2020/wordml/sdtdatahash" xmlns:w16sdtfl="http://schemas.microsoft.com/office/word/2024/wordml/sdtformatlock" xmlns:w16se="http://schemas.microsoft.com/office/word/2015/wordml/symex" xmlns:wpg="http://schemas.microsoft.com/office/word/2010/wordprocessingGroup" xmlns:wpi="http://schemas.microsoft.com/office/word/2010/wordprocessingInk" xmlns:wne="http://schemas.microsoft.com/office/word/2006/wordml" xmlns:wps="http://schemas.microsoft.com/office/word/2010/wordprocessingShape" mc:Ignorable="w14 w15 w16se w16cid w16 w16cex w16sdtdh w16sdtfl w16du wp14">
   <w:body>
     <w:p>
+      <w:r>
+        <w:t>{{TITLE}}</w:t>
+      </w:r>
+    </w:p>
+    <w:p>
+      <w:r>
+        <w:t>{{CONTENT}}</w:t>
+      </w:r>
       <w:r>
         <w:fldChar w:fldCharType="begin"/>
       </w:r>

</xml_diff>

<commit_message>
created new template file
</commit_message>
<xml_diff>
--- a/templates/blog_template.docx
+++ b/templates/blog_template.docx
@@ -4,134 +4,12 @@
   <w:body>
     <w:p>
       <w:r>
-        <w:t>$</w:t>
-      </w:r>
-      <w:r>
-        <w:t>{TITLE}</w:t>
+        <w:t>{{TITLE}}</w:t>
       </w:r>
     </w:p>
     <w:p>
       <w:r>
-        <w:t>$</w:t>
-      </w:r>
-      <w:r>
-        <w:t>{CONTENT}</w:t>
-      </w:r>
-      <w:r>
-        <w:fldChar w:fldCharType="begin"/>
-      </w:r>
-      <w:r>
-        <w:instrText xml:space="preserve"> </w:instrText>
-      </w:r>
-      <w:r>
-        <w:instrText>{{TITLE}}</w:instrText>
-      </w:r>
-      <w:r>
-        <w:instrText xml:space="preserve"> </w:instrText>
-      </w:r>
-      <w:r>
-        <w:fldChar w:fldCharType="separate"/>
-      </w:r>
-      <w:r>
-        <w:fldChar w:fldCharType="end"/>
-      </w:r>
-    </w:p>
-    <w:p>
-      <w:r>
-        <w:fldChar w:fldCharType="begin"/>
-      </w:r>
-      <w:r>
-        <w:instrText xml:space="preserve"> </w:instrText>
-      </w:r>
-      <w:r>
-        <w:instrText>{{CONTENT}}</w:instrText>
-      </w:r>
-      <w:r>
-        <w:instrText xml:space="preserve"> </w:instrText>
-      </w:r>
-      <w:r>
-        <w:fldChar w:fldCharType="separate"/>
-      </w:r>
-      <w:r>
-        <w:fldChar w:fldCharType="end"/>
-      </w:r>
-      <w:r>
-        <w:fldChar w:fldCharType="begin"/>
-      </w:r>
-      <w:r>
-        <w:instrText xml:space="preserve"> {{TITLE}} </w:instrText>
-      </w:r>
-      <w:r>
-        <w:fldChar w:fldCharType="separate"/>
-      </w:r>
-      <w:r>
-        <w:fldChar w:fldCharType="end"/>
-      </w:r>
-    </w:p>
-    <w:p>
-      <w:r>
-        <w:fldChar w:fldCharType="begin"/>
-      </w:r>
-      <w:r>
-        <w:instrText xml:space="preserve"> ${TITLE} </w:instrText>
-      </w:r>
-      <w:r>
-        <w:fldChar w:fldCharType="separate"/>
-      </w:r>
-      <w:r>
-        <w:fldChar w:fldCharType="end"/>
-      </w:r>
-    </w:p>
-    <w:p>
-      <w:r>
-        <w:fldChar w:fldCharType="begin"/>
-      </w:r>
-      <w:r>
-        <w:instrText xml:space="preserve"> ${CONTENT} </w:instrText>
-      </w:r>
-      <w:r>
-        <w:fldChar w:fldCharType="separate"/>
-      </w:r>
-      <w:r>
-        <w:fldChar w:fldCharType="end"/>
-      </w:r>
-      <w:r>
-        <w:fldChar w:fldCharType="begin"/>
-      </w:r>
-      <w:r>
-        <w:instrText xml:space="preserve"> {{CONTENT}} </w:instrText>
-      </w:r>
-      <w:r>
-        <w:fldChar w:fldCharType="separate"/>
-      </w:r>
-      <w:r>
-        <w:fldChar w:fldCharType="end"/>
-      </w:r>
-      <w:r>
-        <w:fldChar w:fldCharType="begin"/>
-      </w:r>
-      <w:r>
-        <w:instrText xml:space="preserve"> {{TITLE}} </w:instrText>
-      </w:r>
-      <w:r>
-        <w:fldChar w:fldCharType="separate"/>
-      </w:r>
-      <w:r>
-        <w:fldChar w:fldCharType="end"/>
-      </w:r>
-    </w:p>
-    <w:p>
-      <w:r>
-        <w:fldChar w:fldCharType="begin"/>
-      </w:r>
-      <w:r>
-        <w:instrText xml:space="preserve"> {{CONTENT}} </w:instrText>
-      </w:r>
-      <w:r>
-        <w:fldChar w:fldCharType="separate"/>
-      </w:r>
-      <w:r>
-        <w:fldChar w:fldCharType="end"/>
+        <w:t>{{CONTENT}}</w:t>
       </w:r>
     </w:p>
     <w:sectPr>
@@ -553,7 +431,7 @@
     <w:link w:val="Heading1Char"/>
     <w:uiPriority w:val="9"/>
     <w:qFormat/>
-    <w:rsid w:val="00CC6CAA"/>
+    <w:rsid w:val="00F906AF"/>
     <w:pPr>
       <w:keepNext/>
       <w:keepLines/>
@@ -576,7 +454,7 @@
     <w:semiHidden/>
     <w:unhideWhenUsed/>
     <w:qFormat/>
-    <w:rsid w:val="00CC6CAA"/>
+    <w:rsid w:val="00F906AF"/>
     <w:pPr>
       <w:keepNext/>
       <w:keepLines/>
@@ -599,7 +477,7 @@
     <w:semiHidden/>
     <w:unhideWhenUsed/>
     <w:qFormat/>
-    <w:rsid w:val="00CC6CAA"/>
+    <w:rsid w:val="00F906AF"/>
     <w:pPr>
       <w:keepNext/>
       <w:keepLines/>
@@ -622,7 +500,7 @@
     <w:semiHidden/>
     <w:unhideWhenUsed/>
     <w:qFormat/>
-    <w:rsid w:val="00CC6CAA"/>
+    <w:rsid w:val="00F906AF"/>
     <w:pPr>
       <w:keepNext/>
       <w:keepLines/>
@@ -645,7 +523,7 @@
     <w:semiHidden/>
     <w:unhideWhenUsed/>
     <w:qFormat/>
-    <w:rsid w:val="00CC6CAA"/>
+    <w:rsid w:val="00F906AF"/>
     <w:pPr>
       <w:keepNext/>
       <w:keepLines/>
@@ -666,7 +544,7 @@
     <w:semiHidden/>
     <w:unhideWhenUsed/>
     <w:qFormat/>
-    <w:rsid w:val="00CC6CAA"/>
+    <w:rsid w:val="00F906AF"/>
     <w:pPr>
       <w:keepNext/>
       <w:keepLines/>
@@ -689,7 +567,7 @@
     <w:semiHidden/>
     <w:unhideWhenUsed/>
     <w:qFormat/>
-    <w:rsid w:val="00CC6CAA"/>
+    <w:rsid w:val="00F906AF"/>
     <w:pPr>
       <w:keepNext/>
       <w:keepLines/>
@@ -710,7 +588,7 @@
     <w:semiHidden/>
     <w:unhideWhenUsed/>
     <w:qFormat/>
-    <w:rsid w:val="00CC6CAA"/>
+    <w:rsid w:val="00F906AF"/>
     <w:pPr>
       <w:keepNext/>
       <w:keepLines/>
@@ -733,7 +611,7 @@
     <w:semiHidden/>
     <w:unhideWhenUsed/>
     <w:qFormat/>
-    <w:rsid w:val="00CC6CAA"/>
+    <w:rsid w:val="00F906AF"/>
     <w:pPr>
       <w:keepNext/>
       <w:keepLines/>
@@ -777,7 +655,7 @@
     <w:basedOn w:val="DefaultParagraphFont"/>
     <w:link w:val="Heading1"/>
     <w:uiPriority w:val="9"/>
-    <w:rsid w:val="00CC6CAA"/>
+    <w:rsid w:val="00F906AF"/>
     <w:rPr>
       <w:rFonts w:asciiTheme="majorHAnsi" w:eastAsiaTheme="majorEastAsia" w:hAnsiTheme="majorHAnsi" w:cstheme="majorBidi"/>
       <w:color w:val="0F4761" w:themeColor="accent1" w:themeShade="BF"/>
@@ -791,7 +669,7 @@
     <w:link w:val="Heading2"/>
     <w:uiPriority w:val="9"/>
     <w:semiHidden/>
-    <w:rsid w:val="00CC6CAA"/>
+    <w:rsid w:val="00F906AF"/>
     <w:rPr>
       <w:rFonts w:asciiTheme="majorHAnsi" w:eastAsiaTheme="majorEastAsia" w:hAnsiTheme="majorHAnsi" w:cstheme="majorBidi"/>
       <w:color w:val="0F4761" w:themeColor="accent1" w:themeShade="BF"/>
@@ -805,7 +683,7 @@
     <w:link w:val="Heading3"/>
     <w:uiPriority w:val="9"/>
     <w:semiHidden/>
-    <w:rsid w:val="00CC6CAA"/>
+    <w:rsid w:val="00F906AF"/>
     <w:rPr>
       <w:rFonts w:eastAsiaTheme="majorEastAsia" w:cstheme="majorBidi"/>
       <w:color w:val="0F4761" w:themeColor="accent1" w:themeShade="BF"/>
@@ -819,7 +697,7 @@
     <w:link w:val="Heading4"/>
     <w:uiPriority w:val="9"/>
     <w:semiHidden/>
-    <w:rsid w:val="00CC6CAA"/>
+    <w:rsid w:val="00F906AF"/>
     <w:rPr>
       <w:rFonts w:eastAsiaTheme="majorEastAsia" w:cstheme="majorBidi"/>
       <w:i/>
@@ -833,7 +711,7 @@
     <w:link w:val="Heading5"/>
     <w:uiPriority w:val="9"/>
     <w:semiHidden/>
-    <w:rsid w:val="00CC6CAA"/>
+    <w:rsid w:val="00F906AF"/>
     <w:rPr>
       <w:rFonts w:eastAsiaTheme="majorEastAsia" w:cstheme="majorBidi"/>
       <w:color w:val="0F4761" w:themeColor="accent1" w:themeShade="BF"/>
@@ -845,7 +723,7 @@
     <w:link w:val="Heading6"/>
     <w:uiPriority w:val="9"/>
     <w:semiHidden/>
-    <w:rsid w:val="00CC6CAA"/>
+    <w:rsid w:val="00F906AF"/>
     <w:rPr>
       <w:rFonts w:eastAsiaTheme="majorEastAsia" w:cstheme="majorBidi"/>
       <w:i/>
@@ -859,7 +737,7 @@
     <w:link w:val="Heading7"/>
     <w:uiPriority w:val="9"/>
     <w:semiHidden/>
-    <w:rsid w:val="00CC6CAA"/>
+    <w:rsid w:val="00F906AF"/>
     <w:rPr>
       <w:rFonts w:eastAsiaTheme="majorEastAsia" w:cstheme="majorBidi"/>
       <w:color w:val="595959" w:themeColor="text1" w:themeTint="A6"/>
@@ -871,7 +749,7 @@
     <w:link w:val="Heading8"/>
     <w:uiPriority w:val="9"/>
     <w:semiHidden/>
-    <w:rsid w:val="00CC6CAA"/>
+    <w:rsid w:val="00F906AF"/>
     <w:rPr>
       <w:rFonts w:eastAsiaTheme="majorEastAsia" w:cstheme="majorBidi"/>
       <w:i/>
@@ -885,7 +763,7 @@
     <w:link w:val="Heading9"/>
     <w:uiPriority w:val="9"/>
     <w:semiHidden/>
-    <w:rsid w:val="00CC6CAA"/>
+    <w:rsid w:val="00F906AF"/>
     <w:rPr>
       <w:rFonts w:eastAsiaTheme="majorEastAsia" w:cstheme="majorBidi"/>
       <w:color w:val="272727" w:themeColor="text1" w:themeTint="D8"/>
@@ -898,7 +776,7 @@
     <w:link w:val="TitleChar"/>
     <w:uiPriority w:val="10"/>
     <w:qFormat/>
-    <w:rsid w:val="00CC6CAA"/>
+    <w:rsid w:val="00F906AF"/>
     <w:pPr>
       <w:spacing w:after="80" w:line="240" w:lineRule="auto"/>
       <w:contextualSpacing/>
@@ -916,7 +794,7 @@
     <w:basedOn w:val="DefaultParagraphFont"/>
     <w:link w:val="Title"/>
     <w:uiPriority w:val="10"/>
-    <w:rsid w:val="00CC6CAA"/>
+    <w:rsid w:val="00F906AF"/>
     <w:rPr>
       <w:rFonts w:asciiTheme="majorHAnsi" w:eastAsiaTheme="majorEastAsia" w:hAnsiTheme="majorHAnsi" w:cstheme="majorBidi"/>
       <w:spacing w:val="-10"/>
@@ -932,7 +810,7 @@
     <w:link w:val="SubtitleChar"/>
     <w:uiPriority w:val="11"/>
     <w:qFormat/>
-    <w:rsid w:val="00CC6CAA"/>
+    <w:rsid w:val="00F906AF"/>
     <w:pPr>
       <w:numPr>
         <w:ilvl w:val="1"/>
@@ -952,7 +830,7 @@
     <w:basedOn w:val="DefaultParagraphFont"/>
     <w:link w:val="Subtitle"/>
     <w:uiPriority w:val="11"/>
-    <w:rsid w:val="00CC6CAA"/>
+    <w:rsid w:val="00F906AF"/>
     <w:rPr>
       <w:rFonts w:eastAsiaTheme="majorEastAsia" w:cstheme="majorBidi"/>
       <w:color w:val="595959" w:themeColor="text1" w:themeTint="A6"/>
@@ -968,7 +846,7 @@
     <w:link w:val="QuoteChar"/>
     <w:uiPriority w:val="29"/>
     <w:qFormat/>
-    <w:rsid w:val="00CC6CAA"/>
+    <w:rsid w:val="00F906AF"/>
     <w:pPr>
       <w:spacing w:before="160" w:after="160"/>
       <w:jc w:val="center"/>
@@ -984,7 +862,7 @@
     <w:basedOn w:val="DefaultParagraphFont"/>
     <w:link w:val="Quote"/>
     <w:uiPriority w:val="29"/>
-    <w:rsid w:val="00CC6CAA"/>
+    <w:rsid w:val="00F906AF"/>
     <w:rPr>
       <w:i/>
       <w:iCs/>
@@ -996,7 +874,7 @@
     <w:basedOn w:val="Normal"/>
     <w:uiPriority w:val="34"/>
     <w:qFormat/>
-    <w:rsid w:val="00CC6CAA"/>
+    <w:rsid w:val="00F906AF"/>
     <w:pPr>
       <w:ind w:left="720"/>
       <w:contextualSpacing/>
@@ -1007,7 +885,7 @@
     <w:basedOn w:val="DefaultParagraphFont"/>
     <w:uiPriority w:val="21"/>
     <w:qFormat/>
-    <w:rsid w:val="00CC6CAA"/>
+    <w:rsid w:val="00F906AF"/>
     <w:rPr>
       <w:i/>
       <w:iCs/>
@@ -1021,7 +899,7 @@
     <w:link w:val="IntenseQuoteChar"/>
     <w:uiPriority w:val="30"/>
     <w:qFormat/>
-    <w:rsid w:val="00CC6CAA"/>
+    <w:rsid w:val="00F906AF"/>
     <w:pPr>
       <w:pBdr>
         <w:top w:val="single" w:sz="4" w:space="10" w:color="0F4761" w:themeColor="accent1" w:themeShade="BF"/>
@@ -1042,7 +920,7 @@
     <w:basedOn w:val="DefaultParagraphFont"/>
     <w:link w:val="IntenseQuote"/>
     <w:uiPriority w:val="30"/>
-    <w:rsid w:val="00CC6CAA"/>
+    <w:rsid w:val="00F906AF"/>
     <w:rPr>
       <w:i/>
       <w:iCs/>
@@ -1054,7 +932,7 @@
     <w:basedOn w:val="DefaultParagraphFont"/>
     <w:uiPriority w:val="32"/>
     <w:qFormat/>
-    <w:rsid w:val="00CC6CAA"/>
+    <w:rsid w:val="00F906AF"/>
     <w:rPr>
       <w:b/>
       <w:bCs/>

</xml_diff>